<commit_message>
Update Weekly report 08 - Group 11.docx
</commit_message>
<xml_diff>
--- a/non-Coded Files/Weekly Progress Reports/Weekly report 08 - Group 11.docx
+++ b/non-Coded Files/Weekly Progress Reports/Weekly report 08 - Group 11.docx
@@ -1312,7 +1312,13 @@
               <w:rPr>
                 <w:b/>
               </w:rPr>
-              <w:t>04.03</w:t>
+              <w:t>04.0</w:t>
+            </w:r>
+            <w:r>
+              <w:rPr>
+                <w:b/>
+              </w:rPr>
+              <w:t>4</w:t>
             </w:r>
             <w:r>
               <w:rPr>
@@ -1382,6 +1388,64 @@
                 <w:rFonts w:ascii="Times New Roman" w:eastAsia="Times New Roman" w:hAnsi="Times New Roman" w:cs="Times New Roman"/>
               </w:rPr>
             </w:pPr>
+            <w:r>
+              <w:rPr>
+                <w:rFonts w:ascii="Times New Roman" w:eastAsia="Times New Roman" w:hAnsi="Times New Roman" w:cs="Times New Roman"/>
+              </w:rPr>
+              <w:t xml:space="preserve">Implemented </w:t>
+            </w:r>
+            <w:r>
+              <w:rPr>
+                <w:rFonts w:ascii="Times New Roman" w:eastAsia="Times New Roman" w:hAnsi="Times New Roman" w:cs="Times New Roman"/>
+              </w:rPr>
+              <w:t xml:space="preserve">part of the backend </w:t>
+            </w:r>
+            <w:r>
+              <w:rPr>
+                <w:rFonts w:ascii="Times New Roman" w:eastAsia="Times New Roman" w:hAnsi="Times New Roman" w:cs="Times New Roman"/>
+              </w:rPr>
+              <w:t>of user authentication system.</w:t>
+            </w:r>
+          </w:p>
+          <w:p>
+            <w:pPr>
+              <w:pStyle w:val="ListParagraph"/>
+              <w:numPr>
+                <w:ilvl w:val="0"/>
+                <w:numId w:val="2"/>
+              </w:numPr>
+              <w:ind w:left="708"/>
+              <w:jc w:val="both"/>
+              <w:rPr>
+                <w:rFonts w:ascii="Times New Roman" w:eastAsia="Times New Roman" w:hAnsi="Times New Roman" w:cs="Times New Roman"/>
+              </w:rPr>
+            </w:pPr>
+            <w:r>
+              <w:rPr>
+                <w:rFonts w:ascii="Times New Roman" w:eastAsia="Times New Roman" w:hAnsi="Times New Roman" w:cs="Times New Roman"/>
+              </w:rPr>
+              <w:t>Created prototype of user login page and user registration page with HTML and CSS.</w:t>
+            </w:r>
+          </w:p>
+          <w:p>
+            <w:pPr>
+              <w:pStyle w:val="ListParagraph"/>
+              <w:numPr>
+                <w:ilvl w:val="0"/>
+                <w:numId w:val="2"/>
+              </w:numPr>
+              <w:ind w:left="708"/>
+              <w:jc w:val="both"/>
+              <w:rPr>
+                <w:rFonts w:ascii="Times New Roman" w:eastAsia="Times New Roman" w:hAnsi="Times New Roman" w:cs="Times New Roman"/>
+              </w:rPr>
+            </w:pPr>
+            <w:r>
+              <w:rPr>
+                <w:rFonts w:ascii="Times New Roman" w:eastAsia="Times New Roman" w:hAnsi="Times New Roman" w:cs="Times New Roman"/>
+              </w:rPr>
+              <w:t>Engaged in studying programming languages.</w:t>
+            </w:r>
           </w:p>
         </w:tc>
       </w:tr>
@@ -1436,6 +1500,38 @@
                 <w:rFonts w:ascii="Times New Roman" w:hAnsi="Times New Roman" w:cs="Times New Roman"/>
               </w:rPr>
             </w:pPr>
+            <w:r>
+              <w:rPr>
+                <w:rFonts w:ascii="Times New Roman" w:hAnsi="Times New Roman" w:cs="Times New Roman"/>
+              </w:rPr>
+              <w:t>Advanced environment on studying progra</w:t>
+            </w:r>
+            <w:r>
+              <w:rPr>
+                <w:rFonts w:ascii="Times New Roman" w:hAnsi="Times New Roman" w:cs="Times New Roman"/>
+              </w:rPr>
+              <w:t>mm</w:t>
+            </w:r>
+            <w:r>
+              <w:rPr>
+                <w:rFonts w:ascii="Times New Roman" w:hAnsi="Times New Roman" w:cs="Times New Roman"/>
+              </w:rPr>
+              <w:t>ing languages.</w:t>
+            </w:r>
+          </w:p>
+          <w:p>
+            <w:pPr>
+              <w:pStyle w:val="ListParagraph"/>
+              <w:numPr>
+                <w:ilvl w:val="0"/>
+                <w:numId w:val="8"/>
+              </w:numPr>
+              <w:ind w:left="708"/>
+              <w:jc w:val="both"/>
+              <w:rPr>
+                <w:rFonts w:ascii="Times New Roman" w:hAnsi="Times New Roman" w:cs="Times New Roman"/>
+              </w:rPr>
+            </w:pPr>
           </w:p>
         </w:tc>
       </w:tr>
@@ -1513,6 +1609,12 @@
                 <w:rFonts w:ascii="Times New Roman" w:hAnsi="Times New Roman" w:cs="Times New Roman"/>
               </w:rPr>
             </w:pPr>
+            <w:r>
+              <w:rPr>
+                <w:rFonts w:ascii="Times New Roman" w:hAnsi="Times New Roman" w:cs="Times New Roman"/>
+              </w:rPr>
+              <w:t>Almost planned work has done</w:t>
+            </w:r>
           </w:p>
         </w:tc>
       </w:tr>
@@ -1574,14 +1676,20 @@
               <w:pStyle w:val="ListParagraph"/>
               <w:numPr>
                 <w:ilvl w:val="0"/>
-                <w:numId w:val="7"/>
+                <w:numId w:val="8"/>
               </w:numPr>
-              <w:ind w:left="780"/>
+              <w:ind w:left="708"/>
               <w:jc w:val="both"/>
               <w:rPr>
                 <w:rFonts w:ascii="Times New Roman" w:hAnsi="Times New Roman" w:cs="Times New Roman"/>
               </w:rPr>
             </w:pPr>
+            <w:r>
+              <w:rPr>
+                <w:rFonts w:ascii="Times New Roman" w:hAnsi="Times New Roman" w:cs="Times New Roman"/>
+              </w:rPr>
+              <w:t>Continue engaging in design and implementation part.</w:t>
+            </w:r>
           </w:p>
         </w:tc>
       </w:tr>
@@ -2621,7 +2729,7 @@
   <w:abstractNum w:abstractNumId="4" w15:restartNumberingAfterBreak="0">
     <w:nsid w:val="37626992"/>
     <w:multiLevelType w:val="hybridMultilevel"/>
-    <w:tmpl w:val="8624AEFC"/>
+    <w:tmpl w:val="908A6344"/>
     <w:lvl w:ilvl="0" w:tplc="04090001">
       <w:start w:val="1"/>
       <w:numFmt w:val="bullet"/>

</xml_diff>